<commit_message>
Added steering code, CAD & drawings, waterproofing documentation. Updated writeup and readme.
</commit_message>
<xml_diff>
--- a/Boat_Assembly/Kang, Paul - Development of an Autonomous Boat.docx
+++ b/Boat_Assembly/Kang, Paul - Development of an Autonomous Boat.docx
@@ -3675,14 +3675,142 @@
       <w:pPr>
         <w:spacing w:line="240" w:lineRule="auto"/>
         <w:contextualSpacing/>
+        <w:rPr>
+          <w:rFonts w:ascii="Times New Roman" w:hAnsi="Times New Roman" w:cs="Times New Roman"/>
+          <w:sz w:val="24"/>
+          <w:szCs w:val="24"/>
+        </w:rPr>
+      </w:pPr>
+      <w:r>
+        <w:rPr>
+          <w:rFonts w:ascii="Times New Roman" w:hAnsi="Times New Roman" w:cs="Times New Roman"/>
+          <w:sz w:val="24"/>
+          <w:szCs w:val="24"/>
+        </w:rPr>
+        <w:t xml:space="preserve">The figures below show the </w:t>
+      </w:r>
+      <w:r>
+        <w:rPr>
+          <w:rFonts w:ascii="Times New Roman" w:hAnsi="Times New Roman" w:cs="Times New Roman"/>
+          <w:sz w:val="24"/>
+          <w:szCs w:val="24"/>
+        </w:rPr>
+        <w:t>boat’s systems in more detail.</w:t>
+      </w:r>
+    </w:p>
+    <w:p>
+      <w:pPr>
+        <w:spacing w:line="240" w:lineRule="auto"/>
+        <w:contextualSpacing/>
+        <w:rPr>
+          <w:rFonts w:ascii="Times New Roman" w:hAnsi="Times New Roman" w:cs="Times New Roman"/>
+          <w:i/>
+          <w:sz w:val="24"/>
+          <w:szCs w:val="24"/>
+        </w:rPr>
+      </w:pPr>
+      <w:r>
+        <w:rPr>
+          <w:rFonts w:ascii="Times New Roman" w:hAnsi="Times New Roman" w:cs="Times New Roman"/>
+          <w:i/>
+          <w:sz w:val="24"/>
+          <w:szCs w:val="24"/>
+        </w:rPr>
+        <w:t>See Appendix for dimensioned drawing of boat hull CAD.</w:t>
+      </w:r>
+    </w:p>
+    <w:p>
+      <w:pPr>
+        <w:spacing w:line="240" w:lineRule="auto"/>
+        <w:contextualSpacing/>
+        <w:rPr>
+          <w:rFonts w:ascii="Times New Roman" w:hAnsi="Times New Roman" w:cs="Times New Roman"/>
+          <w:sz w:val="24"/>
+          <w:szCs w:val="24"/>
+        </w:rPr>
+      </w:pPr>
+    </w:p>
+    <w:p>
+      <w:pPr>
+        <w:spacing w:line="240" w:lineRule="auto"/>
+        <w:contextualSpacing/>
         <w:jc w:val="center"/>
         <w:rPr>
           <w:rFonts w:ascii="Times New Roman" w:hAnsi="Times New Roman" w:cs="Times New Roman"/>
+          <w:sz w:val="24"/>
+          <w:szCs w:val="24"/>
+        </w:rPr>
+      </w:pPr>
+      <w:r>
+        <w:rPr>
+          <w:rFonts w:ascii="Times New Roman" w:hAnsi="Times New Roman" w:cs="Times New Roman"/>
+          <w:noProof/>
+          <w:sz w:val="24"/>
+          <w:szCs w:val="24"/>
+        </w:rPr>
+        <w:drawing>
+          <wp:inline distT="0" distB="0" distL="0" distR="0" wp14:anchorId="2FCCF48F" wp14:editId="6E3BD874">
+            <wp:extent cx="5372376" cy="1682836"/>
+            <wp:effectExtent l="0" t="0" r="0" b="0"/>
+            <wp:docPr id="9" name="Picture 9"/>
+            <wp:cNvGraphicFramePr>
+              <a:graphicFrameLocks xmlns:a="http://schemas.openxmlformats.org/drawingml/2006/main" noChangeAspect="1"/>
+            </wp:cNvGraphicFramePr>
+            <a:graphic xmlns:a="http://schemas.openxmlformats.org/drawingml/2006/main">
+              <a:graphicData uri="http://schemas.openxmlformats.org/drawingml/2006/picture">
+                <pic:pic xmlns:pic="http://schemas.openxmlformats.org/drawingml/2006/picture">
+                  <pic:nvPicPr>
+                    <pic:cNvPr id="9" name="power block diagram.PNG"/>
+                    <pic:cNvPicPr/>
+                  </pic:nvPicPr>
+                  <pic:blipFill>
+                    <a:blip r:embed="rId25">
+                      <a:extLst>
+                        <a:ext uri="{28A0092B-C50C-407E-A947-70E740481C1C}">
+                          <a14:useLocalDpi xmlns:a14="http://schemas.microsoft.com/office/drawing/2010/main" val="0"/>
+                        </a:ext>
+                      </a:extLst>
+                    </a:blip>
+                    <a:stretch>
+                      <a:fillRect/>
+                    </a:stretch>
+                  </pic:blipFill>
+                  <pic:spPr>
+                    <a:xfrm>
+                      <a:off x="0" y="0"/>
+                      <a:ext cx="5372376" cy="1682836"/>
+                    </a:xfrm>
+                    <a:prstGeom prst="rect">
+                      <a:avLst/>
+                    </a:prstGeom>
+                  </pic:spPr>
+                </pic:pic>
+              </a:graphicData>
+            </a:graphic>
+          </wp:inline>
+        </w:drawing>
+      </w:r>
+    </w:p>
+    <w:p>
+      <w:pPr>
+        <w:spacing w:line="240" w:lineRule="auto"/>
+        <w:contextualSpacing/>
+        <w:rPr>
+          <w:rFonts w:ascii="Times New Roman" w:hAnsi="Times New Roman" w:cs="Times New Roman"/>
+          <w:i/>
+          <w:sz w:val="24"/>
+          <w:szCs w:val="24"/>
+        </w:rPr>
+      </w:pPr>
+      <w:r>
+        <w:rPr>
+          <w:rFonts w:ascii="Times New Roman" w:hAnsi="Times New Roman" w:cs="Times New Roman"/>
           <w:b/>
           <w:sz w:val="24"/>
           <w:szCs w:val="24"/>
         </w:rPr>
-      </w:pPr>
+        <w:t>Figure 1.</w:t>
+      </w:r>
       <w:r>
         <w:rPr>
           <w:rFonts w:ascii="Times New Roman" w:hAnsi="Times New Roman" w:cs="Times New Roman"/>
@@ -3690,6 +3818,291 @@
           <w:sz w:val="24"/>
           <w:szCs w:val="24"/>
         </w:rPr>
+        <w:t xml:space="preserve"> </w:t>
+      </w:r>
+      <w:r>
+        <w:rPr>
+          <w:rFonts w:ascii="Times New Roman" w:hAnsi="Times New Roman" w:cs="Times New Roman"/>
+          <w:i/>
+          <w:sz w:val="24"/>
+          <w:szCs w:val="24"/>
+        </w:rPr>
+        <w:t xml:space="preserve">High-level block diagram of the boat parts. The dotted line between </w:t>
+      </w:r>
+      <w:proofErr w:type="spellStart"/>
+      <w:r>
+        <w:rPr>
+          <w:rFonts w:ascii="Times New Roman" w:hAnsi="Times New Roman" w:cs="Times New Roman"/>
+          <w:i/>
+          <w:sz w:val="24"/>
+          <w:szCs w:val="24"/>
+        </w:rPr>
+        <w:t>XBees</w:t>
+      </w:r>
+      <w:proofErr w:type="spellEnd"/>
+      <w:r>
+        <w:rPr>
+          <w:rFonts w:ascii="Times New Roman" w:hAnsi="Times New Roman" w:cs="Times New Roman"/>
+          <w:i/>
+          <w:sz w:val="24"/>
+          <w:szCs w:val="24"/>
+        </w:rPr>
+        <w:t xml:space="preserve"> indicates wireless communication.</w:t>
+      </w:r>
+    </w:p>
+    <w:p>
+      <w:pPr>
+        <w:rPr>
+          <w:rFonts w:ascii="Times New Roman" w:hAnsi="Times New Roman" w:cs="Times New Roman"/>
+          <w:sz w:val="24"/>
+          <w:szCs w:val="24"/>
+        </w:rPr>
+      </w:pPr>
+      <w:r>
+        <w:rPr>
+          <w:rFonts w:ascii="Times New Roman" w:hAnsi="Times New Roman" w:cs="Times New Roman"/>
+          <w:sz w:val="24"/>
+          <w:szCs w:val="24"/>
+        </w:rPr>
+        <w:br w:type="page"/>
+      </w:r>
+    </w:p>
+    <w:p>
+      <w:pPr>
+        <w:spacing w:line="240" w:lineRule="auto"/>
+        <w:contextualSpacing/>
+        <w:jc w:val="center"/>
+        <w:rPr>
+          <w:rFonts w:ascii="Times New Roman" w:hAnsi="Times New Roman" w:cs="Times New Roman"/>
+          <w:sz w:val="24"/>
+          <w:szCs w:val="24"/>
+        </w:rPr>
+      </w:pPr>
+      <w:r>
+        <w:rPr>
+          <w:rFonts w:ascii="Times New Roman" w:hAnsi="Times New Roman" w:cs="Times New Roman"/>
+          <w:noProof/>
+          <w:sz w:val="24"/>
+          <w:szCs w:val="24"/>
+        </w:rPr>
+        <w:lastRenderedPageBreak/>
+        <w:drawing>
+          <wp:inline distT="0" distB="0" distL="0" distR="0" wp14:anchorId="52558A01" wp14:editId="1F94B907">
+            <wp:extent cx="5315223" cy="3689540"/>
+            <wp:effectExtent l="0" t="0" r="0" b="6350"/>
+            <wp:docPr id="12" name="Picture 12"/>
+            <wp:cNvGraphicFramePr>
+              <a:graphicFrameLocks xmlns:a="http://schemas.openxmlformats.org/drawingml/2006/main" noChangeAspect="1"/>
+            </wp:cNvGraphicFramePr>
+            <a:graphic xmlns:a="http://schemas.openxmlformats.org/drawingml/2006/main">
+              <a:graphicData uri="http://schemas.openxmlformats.org/drawingml/2006/picture">
+                <pic:pic xmlns:pic="http://schemas.openxmlformats.org/drawingml/2006/picture">
+                  <pic:nvPicPr>
+                    <pic:cNvPr id="12" name="side view (annotated).PNG"/>
+                    <pic:cNvPicPr/>
+                  </pic:nvPicPr>
+                  <pic:blipFill>
+                    <a:blip r:embed="rId26">
+                      <a:extLst>
+                        <a:ext uri="{28A0092B-C50C-407E-A947-70E740481C1C}">
+                          <a14:useLocalDpi xmlns:a14="http://schemas.microsoft.com/office/drawing/2010/main" val="0"/>
+                        </a:ext>
+                      </a:extLst>
+                    </a:blip>
+                    <a:stretch>
+                      <a:fillRect/>
+                    </a:stretch>
+                  </pic:blipFill>
+                  <pic:spPr>
+                    <a:xfrm>
+                      <a:off x="0" y="0"/>
+                      <a:ext cx="5315223" cy="3689540"/>
+                    </a:xfrm>
+                    <a:prstGeom prst="rect">
+                      <a:avLst/>
+                    </a:prstGeom>
+                  </pic:spPr>
+                </pic:pic>
+              </a:graphicData>
+            </a:graphic>
+          </wp:inline>
+        </w:drawing>
+      </w:r>
+    </w:p>
+    <w:p>
+      <w:pPr>
+        <w:spacing w:line="240" w:lineRule="auto"/>
+        <w:contextualSpacing/>
+        <w:rPr>
+          <w:rFonts w:ascii="Times New Roman" w:hAnsi="Times New Roman" w:cs="Times New Roman"/>
+          <w:i/>
+          <w:sz w:val="24"/>
+          <w:szCs w:val="24"/>
+        </w:rPr>
+      </w:pPr>
+      <w:r>
+        <w:rPr>
+          <w:rFonts w:ascii="Times New Roman" w:hAnsi="Times New Roman" w:cs="Times New Roman"/>
+          <w:b/>
+          <w:sz w:val="24"/>
+          <w:szCs w:val="24"/>
+        </w:rPr>
+        <w:t>Figure 2.</w:t>
+      </w:r>
+      <w:r>
+        <w:rPr>
+          <w:rFonts w:ascii="Times New Roman" w:hAnsi="Times New Roman" w:cs="Times New Roman"/>
+          <w:i/>
+          <w:sz w:val="24"/>
+          <w:szCs w:val="24"/>
+        </w:rPr>
+        <w:t xml:space="preserve"> Side view of the main electronics of the boat. (wires and battery omitted)</w:t>
+      </w:r>
+    </w:p>
+    <w:p>
+      <w:pPr>
+        <w:spacing w:line="240" w:lineRule="auto"/>
+        <w:contextualSpacing/>
+        <w:rPr>
+          <w:rFonts w:ascii="Times New Roman" w:hAnsi="Times New Roman" w:cs="Times New Roman"/>
+          <w:sz w:val="24"/>
+          <w:szCs w:val="24"/>
+        </w:rPr>
+      </w:pPr>
+    </w:p>
+    <w:p>
+      <w:pPr>
+        <w:spacing w:line="240" w:lineRule="auto"/>
+        <w:contextualSpacing/>
+        <w:rPr>
+          <w:rFonts w:ascii="Times New Roman" w:hAnsi="Times New Roman" w:cs="Times New Roman"/>
+          <w:sz w:val="24"/>
+          <w:szCs w:val="24"/>
+        </w:rPr>
+      </w:pPr>
+    </w:p>
+    <w:p>
+      <w:pPr>
+        <w:spacing w:line="240" w:lineRule="auto"/>
+        <w:contextualSpacing/>
+        <w:jc w:val="center"/>
+        <w:rPr>
+          <w:rFonts w:ascii="Times New Roman" w:hAnsi="Times New Roman" w:cs="Times New Roman"/>
+          <w:sz w:val="24"/>
+          <w:szCs w:val="24"/>
+        </w:rPr>
+      </w:pPr>
+      <w:r>
+        <w:rPr>
+          <w:rFonts w:ascii="Times New Roman" w:hAnsi="Times New Roman" w:cs="Times New Roman"/>
+          <w:noProof/>
+          <w:sz w:val="24"/>
+          <w:szCs w:val="24"/>
+        </w:rPr>
+        <w:drawing>
+          <wp:inline distT="0" distB="0" distL="0" distR="0" wp14:anchorId="7151A828" wp14:editId="5CC2CDCC">
+            <wp:extent cx="5200917" cy="3524431"/>
+            <wp:effectExtent l="0" t="0" r="0" b="0"/>
+            <wp:docPr id="11" name="Picture 11"/>
+            <wp:cNvGraphicFramePr>
+              <a:graphicFrameLocks xmlns:a="http://schemas.openxmlformats.org/drawingml/2006/main" noChangeAspect="1"/>
+            </wp:cNvGraphicFramePr>
+            <a:graphic xmlns:a="http://schemas.openxmlformats.org/drawingml/2006/main">
+              <a:graphicData uri="http://schemas.openxmlformats.org/drawingml/2006/picture">
+                <pic:pic xmlns:pic="http://schemas.openxmlformats.org/drawingml/2006/picture">
+                  <pic:nvPicPr>
+                    <pic:cNvPr id="11" name="top view (annotated).PNG"/>
+                    <pic:cNvPicPr/>
+                  </pic:nvPicPr>
+                  <pic:blipFill>
+                    <a:blip r:embed="rId27">
+                      <a:extLst>
+                        <a:ext uri="{28A0092B-C50C-407E-A947-70E740481C1C}">
+                          <a14:useLocalDpi xmlns:a14="http://schemas.microsoft.com/office/drawing/2010/main" val="0"/>
+                        </a:ext>
+                      </a:extLst>
+                    </a:blip>
+                    <a:stretch>
+                      <a:fillRect/>
+                    </a:stretch>
+                  </pic:blipFill>
+                  <pic:spPr>
+                    <a:xfrm>
+                      <a:off x="0" y="0"/>
+                      <a:ext cx="5200917" cy="3524431"/>
+                    </a:xfrm>
+                    <a:prstGeom prst="rect">
+                      <a:avLst/>
+                    </a:prstGeom>
+                  </pic:spPr>
+                </pic:pic>
+              </a:graphicData>
+            </a:graphic>
+          </wp:inline>
+        </w:drawing>
+      </w:r>
+    </w:p>
+    <w:p>
+      <w:pPr>
+        <w:spacing w:line="240" w:lineRule="auto"/>
+        <w:contextualSpacing/>
+        <w:rPr>
+          <w:rFonts w:ascii="Times New Roman" w:hAnsi="Times New Roman" w:cs="Times New Roman"/>
+          <w:i/>
+          <w:sz w:val="24"/>
+          <w:szCs w:val="24"/>
+        </w:rPr>
+      </w:pPr>
+      <w:r>
+        <w:rPr>
+          <w:rFonts w:ascii="Times New Roman" w:hAnsi="Times New Roman" w:cs="Times New Roman"/>
+          <w:b/>
+          <w:sz w:val="24"/>
+          <w:szCs w:val="24"/>
+        </w:rPr>
+        <w:t>Figure 3.</w:t>
+      </w:r>
+      <w:r>
+        <w:rPr>
+          <w:rFonts w:ascii="Times New Roman" w:hAnsi="Times New Roman" w:cs="Times New Roman"/>
+          <w:i/>
+          <w:sz w:val="24"/>
+          <w:szCs w:val="24"/>
+        </w:rPr>
+        <w:t xml:space="preserve"> Top view of the boat.</w:t>
+      </w:r>
+    </w:p>
+    <w:p>
+      <w:pPr>
+        <w:spacing w:line="240" w:lineRule="auto"/>
+        <w:contextualSpacing/>
+        <w:rPr>
+          <w:rFonts w:ascii="Times New Roman" w:hAnsi="Times New Roman" w:cs="Times New Roman"/>
+          <w:sz w:val="24"/>
+          <w:szCs w:val="24"/>
+        </w:rPr>
+      </w:pPr>
+    </w:p>
+    <w:p>
+      <w:pPr>
+        <w:spacing w:line="240" w:lineRule="auto"/>
+        <w:contextualSpacing/>
+        <w:jc w:val="center"/>
+        <w:rPr>
+          <w:rFonts w:ascii="Times New Roman" w:hAnsi="Times New Roman" w:cs="Times New Roman"/>
+          <w:b/>
+          <w:sz w:val="24"/>
+          <w:szCs w:val="24"/>
+        </w:rPr>
+      </w:pPr>
+      <w:r>
+        <w:rPr>
+          <w:rFonts w:ascii="Times New Roman" w:hAnsi="Times New Roman" w:cs="Times New Roman"/>
+          <w:b/>
+          <w:sz w:val="24"/>
+          <w:szCs w:val="24"/>
+        </w:rPr>
+        <w:lastRenderedPageBreak/>
         <w:t>Design Choices</w:t>
       </w:r>
     </w:p>
@@ -3719,6 +4132,7 @@
         <w:contextualSpacing/>
         <w:rPr>
           <w:rFonts w:ascii="Times New Roman" w:hAnsi="Times New Roman" w:cs="Times New Roman"/>
+          <w:i/>
           <w:sz w:val="24"/>
           <w:szCs w:val="24"/>
         </w:rPr>
@@ -3878,6 +4292,23 @@
         </w:rPr>
         <w:t>Vaseline is used to lubricate the motor shaft and provide waterproofing.</w:t>
       </w:r>
+      <w:r>
+        <w:rPr>
+          <w:rFonts w:ascii="Times New Roman" w:hAnsi="Times New Roman" w:cs="Times New Roman"/>
+          <w:sz w:val="24"/>
+          <w:szCs w:val="24"/>
+        </w:rPr>
+        <w:t xml:space="preserve"> </w:t>
+      </w:r>
+      <w:r>
+        <w:rPr>
+          <w:rFonts w:ascii="Times New Roman" w:hAnsi="Times New Roman" w:cs="Times New Roman"/>
+          <w:i/>
+          <w:sz w:val="24"/>
+          <w:szCs w:val="24"/>
+        </w:rPr>
+        <w:t>(see Waterproofing.docx for more on waterproofing.)</w:t>
+      </w:r>
     </w:p>
     <w:p>
       <w:pPr>
@@ -4361,6 +4792,25 @@
     </w:p>
     <w:p>
       <w:pPr>
+        <w:rPr>
+          <w:rFonts w:ascii="Times New Roman" w:hAnsi="Times New Roman" w:cs="Times New Roman"/>
+          <w:b/>
+          <w:sz w:val="24"/>
+          <w:szCs w:val="24"/>
+        </w:rPr>
+      </w:pPr>
+      <w:r>
+        <w:rPr>
+          <w:rFonts w:ascii="Times New Roman" w:hAnsi="Times New Roman" w:cs="Times New Roman"/>
+          <w:b/>
+          <w:sz w:val="24"/>
+          <w:szCs w:val="24"/>
+        </w:rPr>
+        <w:br w:type="page"/>
+      </w:r>
+    </w:p>
+    <w:p>
+      <w:pPr>
         <w:spacing w:line="240" w:lineRule="auto"/>
         <w:contextualSpacing/>
         <w:jc w:val="center"/>
@@ -4378,6 +4828,7 @@
           <w:sz w:val="24"/>
           <w:szCs w:val="24"/>
         </w:rPr>
+        <w:lastRenderedPageBreak/>
         <w:t>Acknowledgements</w:t>
       </w:r>
     </w:p>
@@ -4773,8 +5224,151 @@
         </w:rPr>
         <w:t>”. The Cooper Union for the Advancement of Science and Art, New York, NY.</w:t>
       </w:r>
+    </w:p>
+    <w:p>
+      <w:pPr>
+        <w:rPr>
+          <w:rFonts w:ascii="Times New Roman" w:hAnsi="Times New Roman" w:cs="Times New Roman"/>
+          <w:sz w:val="24"/>
+          <w:szCs w:val="24"/>
+        </w:rPr>
+      </w:pPr>
+      <w:r>
+        <w:rPr>
+          <w:rFonts w:ascii="Times New Roman" w:hAnsi="Times New Roman" w:cs="Times New Roman"/>
+          <w:sz w:val="24"/>
+          <w:szCs w:val="24"/>
+        </w:rPr>
+        <w:br w:type="page"/>
+      </w:r>
+    </w:p>
+    <w:p>
+      <w:pPr>
+        <w:spacing w:line="240" w:lineRule="auto"/>
+        <w:contextualSpacing/>
+        <w:jc w:val="center"/>
+        <w:rPr>
+          <w:rFonts w:ascii="Times New Roman" w:hAnsi="Times New Roman" w:cs="Times New Roman"/>
+          <w:sz w:val="24"/>
+          <w:szCs w:val="24"/>
+        </w:rPr>
+      </w:pPr>
+      <w:r>
+        <w:rPr>
+          <w:rFonts w:ascii="Times New Roman" w:hAnsi="Times New Roman" w:cs="Times New Roman"/>
+          <w:b/>
+          <w:sz w:val="24"/>
+          <w:szCs w:val="24"/>
+        </w:rPr>
+        <w:lastRenderedPageBreak/>
+        <w:t>Appendix</w:t>
+      </w:r>
+    </w:p>
+    <w:p>
+      <w:pPr>
+        <w:spacing w:line="240" w:lineRule="auto"/>
+        <w:contextualSpacing/>
+        <w:rPr>
+          <w:rFonts w:ascii="Times New Roman" w:hAnsi="Times New Roman" w:cs="Times New Roman"/>
+          <w:sz w:val="24"/>
+          <w:szCs w:val="24"/>
+          <w:u w:val="single"/>
+        </w:rPr>
+      </w:pPr>
+    </w:p>
+    <w:p>
+      <w:pPr>
+        <w:spacing w:line="240" w:lineRule="auto"/>
+        <w:contextualSpacing/>
+        <w:rPr>
+          <w:rFonts w:ascii="Times New Roman" w:hAnsi="Times New Roman" w:cs="Times New Roman"/>
+          <w:sz w:val="24"/>
+          <w:szCs w:val="24"/>
+          <w:u w:val="single"/>
+        </w:rPr>
+      </w:pPr>
       <w:bookmarkStart w:id="7" w:name="_GoBack"/>
       <w:bookmarkEnd w:id="7"/>
+      <w:r>
+        <w:rPr>
+          <w:rFonts w:ascii="Times New Roman" w:hAnsi="Times New Roman" w:cs="Times New Roman"/>
+          <w:sz w:val="24"/>
+          <w:szCs w:val="24"/>
+          <w:u w:val="single"/>
+        </w:rPr>
+        <w:t>Appendix A: Dimensioned Drawing of Boat Hull</w:t>
+      </w:r>
+    </w:p>
+    <w:p>
+      <w:pPr>
+        <w:spacing w:line="240" w:lineRule="auto"/>
+        <w:contextualSpacing/>
+        <w:rPr>
+          <w:rFonts w:ascii="Times New Roman" w:hAnsi="Times New Roman" w:cs="Times New Roman"/>
+          <w:sz w:val="24"/>
+          <w:szCs w:val="24"/>
+        </w:rPr>
+      </w:pPr>
+    </w:p>
+    <w:p>
+      <w:pPr>
+        <w:spacing w:line="240" w:lineRule="auto"/>
+        <w:contextualSpacing/>
+        <w:rPr>
+          <w:rFonts w:ascii="Times New Roman" w:hAnsi="Times New Roman" w:cs="Times New Roman"/>
+          <w:sz w:val="24"/>
+          <w:szCs w:val="24"/>
+        </w:rPr>
+      </w:pPr>
+      <w:r>
+        <w:rPr>
+          <w:rFonts w:ascii="Times New Roman" w:hAnsi="Times New Roman" w:cs="Times New Roman"/>
+          <w:noProof/>
+          <w:sz w:val="24"/>
+          <w:szCs w:val="24"/>
+        </w:rPr>
+        <w:drawing>
+          <wp:inline distT="0" distB="0" distL="0" distR="0" wp14:anchorId="0C7120DA" wp14:editId="4A4FA90B">
+            <wp:extent cx="5943600" cy="3624580"/>
+            <wp:effectExtent l="0" t="0" r="0" b="0"/>
+            <wp:docPr id="13" name="Picture 13"/>
+            <wp:cNvGraphicFramePr>
+              <a:graphicFrameLocks xmlns:a="http://schemas.openxmlformats.org/drawingml/2006/main" noChangeAspect="1"/>
+            </wp:cNvGraphicFramePr>
+            <a:graphic xmlns:a="http://schemas.openxmlformats.org/drawingml/2006/main">
+              <a:graphicData uri="http://schemas.openxmlformats.org/drawingml/2006/picture">
+                <pic:pic xmlns:pic="http://schemas.openxmlformats.org/drawingml/2006/picture">
+                  <pic:nvPicPr>
+                    <pic:cNvPr id="13" name="dimensioned boat hull.png"/>
+                    <pic:cNvPicPr/>
+                  </pic:nvPicPr>
+                  <pic:blipFill>
+                    <a:blip r:embed="rId28">
+                      <a:extLst>
+                        <a:ext uri="{28A0092B-C50C-407E-A947-70E740481C1C}">
+                          <a14:useLocalDpi xmlns:a14="http://schemas.microsoft.com/office/drawing/2010/main" val="0"/>
+                        </a:ext>
+                      </a:extLst>
+                    </a:blip>
+                    <a:stretch>
+                      <a:fillRect/>
+                    </a:stretch>
+                  </pic:blipFill>
+                  <pic:spPr>
+                    <a:xfrm>
+                      <a:off x="0" y="0"/>
+                      <a:ext cx="5943600" cy="3624580"/>
+                    </a:xfrm>
+                    <a:prstGeom prst="rect">
+                      <a:avLst/>
+                    </a:prstGeom>
+                  </pic:spPr>
+                </pic:pic>
+              </a:graphicData>
+            </a:graphic>
+          </wp:inline>
+        </w:drawing>
+      </w:r>
     </w:p>
     <w:sectPr>
       <w:pgSz w:w="12240" w:h="15840"/>
@@ -5360,6 +5954,7 @@
   <w:style w:type="character" w:default="1" w:styleId="DefaultParagraphFont">
     <w:name w:val="Default Paragraph Font"/>
     <w:uiPriority w:val="1"/>
+    <w:semiHidden/>
     <w:unhideWhenUsed/>
   </w:style>
   <w:style w:type="table" w:default="1" w:styleId="TableNormal">

</xml_diff>